<commit_message>
some errors in pure_factor.m corrected
</commit_message>
<xml_diff>
--- a/doc/待解决问题.docx
+++ b/doc/待解决问题.docx
@@ -10,10 +10,9 @@
           <w:numId w:val="1"/>
         </w:numPr>
         <w:ind w:firstLineChars="0"/>
-        <w:rPr>
-          <w:rFonts w:hint="eastAsia"/>
-        </w:rPr>
-      </w:pPr>
+      </w:pPr>
+      <w:bookmarkStart w:id="0" w:name="_GoBack"/>
+      <w:bookmarkEnd w:id="0"/>
       <w:r>
         <w:rPr>
           <w:rFonts w:hint="eastAsia"/>
@@ -175,8 +174,6 @@
         </w:numPr>
         <w:ind w:firstLineChars="0"/>
       </w:pPr>
-      <w:bookmarkStart w:id="0" w:name="_GoBack"/>
-      <w:bookmarkEnd w:id="0"/>
     </w:p>
     <w:sectPr>
       <w:pgSz w:w="11906" w:h="16838"/>

</xml_diff>